<commit_message>
Added Report and db backup
</commit_message>
<xml_diff>
--- a/Report-Food_Delivery_System.docx
+++ b/Report-Food_Delivery_System.docx
@@ -160,6 +160,43 @@
           <w:szCs w:val="36"/>
         </w:rPr>
       </w:pPr>
+    </w:p>
+    <w:p>
+      <w:pPr>
+        <w:rPr>
+          <w:rFonts w:ascii="Arial" w:hAnsi="Arial" w:cs="Arial"/>
+        </w:rPr>
+      </w:pPr>
+      <w:proofErr w:type="spellStart"/>
+      <w:r>
+        <w:rPr>
+          <w:rFonts w:ascii="Arial" w:hAnsi="Arial" w:cs="Arial"/>
+          <w:b/>
+          <w:bCs/>
+        </w:rPr>
+        <w:t>Github</w:t>
+      </w:r>
+      <w:proofErr w:type="spellEnd"/>
+      <w:r>
+        <w:rPr>
+          <w:rFonts w:ascii="Arial" w:hAnsi="Arial" w:cs="Arial"/>
+          <w:b/>
+          <w:bCs/>
+        </w:rPr>
+        <w:t xml:space="preserve"> link:</w:t>
+      </w:r>
+      <w:r>
+        <w:rPr>
+          <w:rFonts w:ascii="Arial" w:hAnsi="Arial" w:cs="Arial"/>
+        </w:rPr>
+        <w:t xml:space="preserve"> </w:t>
+      </w:r>
+      <w:r>
+        <w:rPr>
+          <w:rFonts w:ascii="Arial" w:hAnsi="Arial" w:cs="Arial"/>
+        </w:rPr>
+        <w:t>https://github.com/nakulkumarbits/apib-assignment/tree/master</w:t>
+      </w:r>
     </w:p>
     <w:p>
       <w:pPr>
@@ -3044,6 +3081,7 @@
   <w:style w:type="character" w:default="1" w:styleId="DefaultParagraphFont">
     <w:name w:val="Default Paragraph Font"/>
     <w:uiPriority w:val="1"/>
+    <w:semiHidden/>
     <w:unhideWhenUsed/>
   </w:style>
   <w:style w:type="table" w:default="1" w:styleId="TableNormal">

</xml_diff>